<commit_message>
added keys items 02 03
</commit_message>
<xml_diff>
--- a/item02/sieg_chapt1_ex1_2_3_5_key.docx
+++ b/item02/sieg_chapt1_ex1_2_3_5_key.docx
@@ -5,6 +5,7 @@
     <w:p>
       <w:pPr>
         <w:pStyle w:val="Normal"/>
+        <w:bidi w:val="0"/>
         <w:rPr/>
       </w:pPr>
       <w:r>
@@ -15,22 +16,22 @@
       <w:tblPr>
         <w:tblW w:w="9975" w:type="dxa"/>
         <w:jc w:val="left"/>
-        <w:tblInd w:w="55" w:type="dxa"/>
+        <w:tblInd w:w="53" w:type="dxa"/>
         <w:tblBorders>
-          <w:top w:val="single" w:sz="2" w:space="0" w:color="000000"/>
-          <w:left w:val="single" w:sz="2" w:space="0" w:color="000000"/>
-          <w:bottom w:val="single" w:sz="2" w:space="0" w:color="000000"/>
-          <w:insideH w:val="single" w:sz="2" w:space="0" w:color="000000"/>
+          <w:top w:val="single" w:sz="2" w:space="0" w:color="000001"/>
+          <w:left w:val="single" w:sz="2" w:space="0" w:color="000001"/>
+          <w:bottom w:val="single" w:sz="2" w:space="0" w:color="000001"/>
+          <w:insideH w:val="single" w:sz="2" w:space="0" w:color="000001"/>
         </w:tblBorders>
         <w:tblCellMar>
           <w:top w:w="55" w:type="dxa"/>
-          <w:left w:w="54" w:type="dxa"/>
+          <w:left w:w="51" w:type="dxa"/>
           <w:bottom w:w="55" w:type="dxa"/>
           <w:right w:w="55" w:type="dxa"/>
         </w:tblCellMar>
       </w:tblPr>
       <w:tblGrid>
-        <w:gridCol w:w="450"/>
+        <w:gridCol w:w="449"/>
         <w:gridCol w:w="3238"/>
         <w:gridCol w:w="3237"/>
         <w:gridCol w:w="3050"/>
@@ -39,16 +40,16 @@
         <w:trPr/>
         <w:tc>
           <w:tcPr>
-            <w:tcW w:w="450" w:type="dxa"/>
-            <w:tcBorders>
-              <w:top w:val="single" w:sz="2" w:space="0" w:color="000000"/>
-              <w:left w:val="single" w:sz="2" w:space="0" w:color="000000"/>
-              <w:bottom w:val="single" w:sz="2" w:space="0" w:color="000000"/>
-              <w:insideH w:val="single" w:sz="2" w:space="0" w:color="000000"/>
-            </w:tcBorders>
-            <w:shd w:fill="auto" w:val="clear"/>
-            <w:tcMar>
-              <w:left w:w="54" w:type="dxa"/>
+            <w:tcW w:w="449" w:type="dxa"/>
+            <w:tcBorders>
+              <w:top w:val="single" w:sz="2" w:space="0" w:color="000001"/>
+              <w:left w:val="single" w:sz="2" w:space="0" w:color="000001"/>
+              <w:bottom w:val="single" w:sz="2" w:space="0" w:color="000001"/>
+              <w:insideH w:val="single" w:sz="2" w:space="0" w:color="000001"/>
+            </w:tcBorders>
+            <w:shd w:fill="auto" w:val="clear"/>
+            <w:tcMar>
+              <w:left w:w="51" w:type="dxa"/>
             </w:tcMar>
           </w:tcPr>
           <w:p>
@@ -71,14 +72,14 @@
           <w:tcPr>
             <w:tcW w:w="3238" w:type="dxa"/>
             <w:tcBorders>
-              <w:top w:val="single" w:sz="2" w:space="0" w:color="000000"/>
-              <w:left w:val="single" w:sz="2" w:space="0" w:color="000000"/>
-              <w:bottom w:val="single" w:sz="2" w:space="0" w:color="000000"/>
-              <w:insideH w:val="single" w:sz="2" w:space="0" w:color="000000"/>
-            </w:tcBorders>
-            <w:shd w:fill="auto" w:val="clear"/>
-            <w:tcMar>
-              <w:left w:w="54" w:type="dxa"/>
+              <w:top w:val="single" w:sz="2" w:space="0" w:color="000001"/>
+              <w:left w:val="single" w:sz="2" w:space="0" w:color="000001"/>
+              <w:bottom w:val="single" w:sz="2" w:space="0" w:color="000001"/>
+              <w:insideH w:val="single" w:sz="2" w:space="0" w:color="000001"/>
+            </w:tcBorders>
+            <w:shd w:fill="auto" w:val="clear"/>
+            <w:tcMar>
+              <w:left w:w="51" w:type="dxa"/>
             </w:tcMar>
           </w:tcPr>
           <w:p>
@@ -106,14 +107,14 @@
           <w:tcPr>
             <w:tcW w:w="3237" w:type="dxa"/>
             <w:tcBorders>
-              <w:top w:val="single" w:sz="2" w:space="0" w:color="000000"/>
-              <w:left w:val="single" w:sz="2" w:space="0" w:color="000000"/>
-              <w:bottom w:val="single" w:sz="2" w:space="0" w:color="000000"/>
-              <w:insideH w:val="single" w:sz="2" w:space="0" w:color="000000"/>
-            </w:tcBorders>
-            <w:shd w:fill="auto" w:val="clear"/>
-            <w:tcMar>
-              <w:left w:w="54" w:type="dxa"/>
+              <w:top w:val="single" w:sz="2" w:space="0" w:color="000001"/>
+              <w:left w:val="single" w:sz="2" w:space="0" w:color="000001"/>
+              <w:bottom w:val="single" w:sz="2" w:space="0" w:color="000001"/>
+              <w:insideH w:val="single" w:sz="2" w:space="0" w:color="000001"/>
+            </w:tcBorders>
+            <w:shd w:fill="auto" w:val="clear"/>
+            <w:tcMar>
+              <w:left w:w="51" w:type="dxa"/>
             </w:tcMar>
           </w:tcPr>
           <w:p>
@@ -135,16 +136,16 @@
           <w:tcPr>
             <w:tcW w:w="3050" w:type="dxa"/>
             <w:tcBorders>
-              <w:top w:val="single" w:sz="2" w:space="0" w:color="000000"/>
-              <w:left w:val="single" w:sz="2" w:space="0" w:color="000000"/>
-              <w:bottom w:val="single" w:sz="2" w:space="0" w:color="000000"/>
-              <w:right w:val="single" w:sz="2" w:space="0" w:color="000000"/>
-              <w:insideH w:val="single" w:sz="2" w:space="0" w:color="000000"/>
-              <w:insideV w:val="single" w:sz="2" w:space="0" w:color="000000"/>
-            </w:tcBorders>
-            <w:shd w:fill="auto" w:val="clear"/>
-            <w:tcMar>
-              <w:left w:w="54" w:type="dxa"/>
+              <w:top w:val="single" w:sz="2" w:space="0" w:color="000001"/>
+              <w:left w:val="single" w:sz="2" w:space="0" w:color="000001"/>
+              <w:bottom w:val="single" w:sz="2" w:space="0" w:color="000001"/>
+              <w:right w:val="single" w:sz="2" w:space="0" w:color="000001"/>
+              <w:insideH w:val="single" w:sz="2" w:space="0" w:color="000001"/>
+              <w:insideV w:val="single" w:sz="2" w:space="0" w:color="000001"/>
+            </w:tcBorders>
+            <w:shd w:fill="auto" w:val="clear"/>
+            <w:tcMar>
+              <w:left w:w="51" w:type="dxa"/>
             </w:tcMar>
           </w:tcPr>
           <w:p>
@@ -186,18 +187,18 @@
       <w:tblPr>
         <w:tblW w:w="9972" w:type="dxa"/>
         <w:jc w:val="left"/>
-        <w:tblInd w:w="55" w:type="dxa"/>
+        <w:tblInd w:w="53" w:type="dxa"/>
         <w:tblBorders>
-          <w:top w:val="single" w:sz="2" w:space="0" w:color="000000"/>
-          <w:left w:val="single" w:sz="2" w:space="0" w:color="000000"/>
-          <w:bottom w:val="single" w:sz="2" w:space="0" w:color="000000"/>
-          <w:right w:val="single" w:sz="2" w:space="0" w:color="000000"/>
-          <w:insideH w:val="single" w:sz="2" w:space="0" w:color="000000"/>
-          <w:insideV w:val="single" w:sz="2" w:space="0" w:color="000000"/>
+          <w:top w:val="single" w:sz="2" w:space="0" w:color="000001"/>
+          <w:left w:val="single" w:sz="2" w:space="0" w:color="000001"/>
+          <w:bottom w:val="single" w:sz="2" w:space="0" w:color="000001"/>
+          <w:right w:val="single" w:sz="2" w:space="0" w:color="000001"/>
+          <w:insideH w:val="single" w:sz="2" w:space="0" w:color="000001"/>
+          <w:insideV w:val="single" w:sz="2" w:space="0" w:color="000001"/>
         </w:tblBorders>
         <w:tblCellMar>
           <w:top w:w="55" w:type="dxa"/>
-          <w:left w:w="54" w:type="dxa"/>
+          <w:left w:w="51" w:type="dxa"/>
           <w:bottom w:w="55" w:type="dxa"/>
           <w:right w:w="55" w:type="dxa"/>
         </w:tblCellMar>
@@ -211,16 +212,16 @@
           <w:tcPr>
             <w:tcW w:w="9972" w:type="dxa"/>
             <w:tcBorders>
-              <w:top w:val="single" w:sz="2" w:space="0" w:color="000000"/>
-              <w:left w:val="single" w:sz="2" w:space="0" w:color="000000"/>
-              <w:bottom w:val="single" w:sz="2" w:space="0" w:color="000000"/>
-              <w:right w:val="single" w:sz="2" w:space="0" w:color="000000"/>
-              <w:insideH w:val="single" w:sz="2" w:space="0" w:color="000000"/>
-              <w:insideV w:val="single" w:sz="2" w:space="0" w:color="000000"/>
-            </w:tcBorders>
-            <w:shd w:fill="auto" w:val="clear"/>
-            <w:tcMar>
-              <w:left w:w="54" w:type="dxa"/>
+              <w:top w:val="single" w:sz="2" w:space="0" w:color="000001"/>
+              <w:left w:val="single" w:sz="2" w:space="0" w:color="000001"/>
+              <w:bottom w:val="single" w:sz="2" w:space="0" w:color="000001"/>
+              <w:right w:val="single" w:sz="2" w:space="0" w:color="000001"/>
+              <w:insideH w:val="single" w:sz="2" w:space="0" w:color="000001"/>
+              <w:insideV w:val="single" w:sz="2" w:space="0" w:color="000001"/>
+            </w:tcBorders>
+            <w:shd w:fill="auto" w:val="clear"/>
+            <w:tcMar>
+              <w:left w:w="51" w:type="dxa"/>
             </w:tcMar>
           </w:tcPr>
           <w:p>
@@ -241,15 +242,16 @@
           <w:tcPr>
             <w:tcW w:w="9972" w:type="dxa"/>
             <w:tcBorders>
-              <w:left w:val="single" w:sz="2" w:space="0" w:color="000000"/>
-              <w:bottom w:val="single" w:sz="2" w:space="0" w:color="000000"/>
-              <w:right w:val="single" w:sz="2" w:space="0" w:color="000000"/>
-              <w:insideH w:val="single" w:sz="2" w:space="0" w:color="000000"/>
-              <w:insideV w:val="single" w:sz="2" w:space="0" w:color="000000"/>
-            </w:tcBorders>
-            <w:shd w:fill="auto" w:val="clear"/>
-            <w:tcMar>
-              <w:left w:w="54" w:type="dxa"/>
+              <w:top w:val="single" w:sz="2" w:space="0" w:color="000001"/>
+              <w:left w:val="single" w:sz="2" w:space="0" w:color="000001"/>
+              <w:bottom w:val="single" w:sz="2" w:space="0" w:color="000001"/>
+              <w:right w:val="single" w:sz="2" w:space="0" w:color="000001"/>
+              <w:insideH w:val="single" w:sz="2" w:space="0" w:color="000001"/>
+              <w:insideV w:val="single" w:sz="2" w:space="0" w:color="000001"/>
+            </w:tcBorders>
+            <w:shd w:fill="auto" w:val="clear"/>
+            <w:tcMar>
+              <w:left w:w="51" w:type="dxa"/>
             </w:tcMar>
           </w:tcPr>
           <w:p>
@@ -316,24 +318,24 @@
       <w:tblPr>
         <w:tblW w:w="9972" w:type="dxa"/>
         <w:jc w:val="left"/>
-        <w:tblInd w:w="55" w:type="dxa"/>
+        <w:tblInd w:w="53" w:type="dxa"/>
         <w:tblBorders>
-          <w:top w:val="single" w:sz="2" w:space="0" w:color="000000"/>
-          <w:left w:val="single" w:sz="2" w:space="0" w:color="000000"/>
-          <w:bottom w:val="single" w:sz="2" w:space="0" w:color="000000"/>
-          <w:right w:val="single" w:sz="2" w:space="0" w:color="000000"/>
-          <w:insideH w:val="single" w:sz="2" w:space="0" w:color="000000"/>
-          <w:insideV w:val="single" w:sz="2" w:space="0" w:color="000000"/>
+          <w:top w:val="single" w:sz="2" w:space="0" w:color="000001"/>
+          <w:left w:val="single" w:sz="2" w:space="0" w:color="000001"/>
+          <w:bottom w:val="single" w:sz="2" w:space="0" w:color="000001"/>
+          <w:right w:val="single" w:sz="2" w:space="0" w:color="000001"/>
+          <w:insideH w:val="single" w:sz="2" w:space="0" w:color="000001"/>
+          <w:insideV w:val="single" w:sz="2" w:space="0" w:color="000001"/>
         </w:tblBorders>
         <w:tblCellMar>
           <w:top w:w="55" w:type="dxa"/>
-          <w:left w:w="54" w:type="dxa"/>
+          <w:left w:w="51" w:type="dxa"/>
           <w:bottom w:w="55" w:type="dxa"/>
           <w:right w:w="55" w:type="dxa"/>
         </w:tblCellMar>
       </w:tblPr>
       <w:tblGrid>
-        <w:gridCol w:w="446"/>
+        <w:gridCol w:w="445"/>
         <w:gridCol w:w="9526"/>
       </w:tblGrid>
       <w:tr>
@@ -342,19 +344,19 @@
         </w:trPr>
         <w:tc>
           <w:tcPr>
-            <w:tcW w:w="9972" w:type="dxa"/>
+            <w:tcW w:w="9971" w:type="dxa"/>
             <w:gridSpan w:val="2"/>
             <w:tcBorders>
-              <w:top w:val="single" w:sz="2" w:space="0" w:color="000000"/>
-              <w:left w:val="single" w:sz="2" w:space="0" w:color="000000"/>
-              <w:bottom w:val="single" w:sz="2" w:space="0" w:color="000000"/>
-              <w:right w:val="single" w:sz="2" w:space="0" w:color="000000"/>
-              <w:insideH w:val="single" w:sz="2" w:space="0" w:color="000000"/>
-              <w:insideV w:val="single" w:sz="2" w:space="0" w:color="000000"/>
-            </w:tcBorders>
-            <w:shd w:fill="auto" w:val="clear"/>
-            <w:tcMar>
-              <w:left w:w="54" w:type="dxa"/>
+              <w:top w:val="single" w:sz="2" w:space="0" w:color="000001"/>
+              <w:left w:val="single" w:sz="2" w:space="0" w:color="000001"/>
+              <w:bottom w:val="single" w:sz="2" w:space="0" w:color="000001"/>
+              <w:right w:val="single" w:sz="2" w:space="0" w:color="000001"/>
+              <w:insideH w:val="single" w:sz="2" w:space="0" w:color="000001"/>
+              <w:insideV w:val="single" w:sz="2" w:space="0" w:color="000001"/>
+            </w:tcBorders>
+            <w:shd w:fill="auto" w:val="clear"/>
+            <w:tcMar>
+              <w:left w:w="51" w:type="dxa"/>
             </w:tcMar>
           </w:tcPr>
           <w:p>
@@ -382,16 +384,19 @@
         <w:trPr/>
         <w:tc>
           <w:tcPr>
-            <w:tcW w:w="446" w:type="dxa"/>
+            <w:tcW w:w="445" w:type="dxa"/>
             <w:vMerge w:val="restart"/>
             <w:tcBorders>
-              <w:left w:val="single" w:sz="2" w:space="0" w:color="000000"/>
-              <w:bottom w:val="single" w:sz="2" w:space="0" w:color="000000"/>
-              <w:insideH w:val="single" w:sz="2" w:space="0" w:color="000000"/>
-            </w:tcBorders>
-            <w:shd w:fill="auto" w:val="clear"/>
-            <w:tcMar>
-              <w:left w:w="54" w:type="dxa"/>
+              <w:top w:val="single" w:sz="2" w:space="0" w:color="000001"/>
+              <w:left w:val="single" w:sz="2" w:space="0" w:color="000001"/>
+              <w:bottom w:val="single" w:sz="2" w:space="0" w:color="000001"/>
+              <w:right w:val="single" w:sz="2" w:space="0" w:color="000001"/>
+              <w:insideH w:val="single" w:sz="2" w:space="0" w:color="000001"/>
+              <w:insideV w:val="single" w:sz="2" w:space="0" w:color="000001"/>
+            </w:tcBorders>
+            <w:shd w:fill="auto" w:val="clear"/>
+            <w:tcMar>
+              <w:left w:w="51" w:type="dxa"/>
             </w:tcMar>
           </w:tcPr>
           <w:p>
@@ -422,15 +427,16 @@
           <w:tcPr>
             <w:tcW w:w="9526" w:type="dxa"/>
             <w:tcBorders>
-              <w:left w:val="single" w:sz="2" w:space="0" w:color="000000"/>
-              <w:bottom w:val="single" w:sz="2" w:space="0" w:color="000000"/>
-              <w:right w:val="single" w:sz="2" w:space="0" w:color="000000"/>
-              <w:insideH w:val="single" w:sz="2" w:space="0" w:color="000000"/>
-              <w:insideV w:val="single" w:sz="2" w:space="0" w:color="000000"/>
-            </w:tcBorders>
-            <w:shd w:fill="auto" w:val="clear"/>
-            <w:tcMar>
-              <w:left w:w="54" w:type="dxa"/>
+              <w:top w:val="single" w:sz="2" w:space="0" w:color="000001"/>
+              <w:left w:val="single" w:sz="2" w:space="0" w:color="000001"/>
+              <w:bottom w:val="single" w:sz="2" w:space="0" w:color="000001"/>
+              <w:right w:val="single" w:sz="2" w:space="0" w:color="000001"/>
+              <w:insideH w:val="single" w:sz="2" w:space="0" w:color="000001"/>
+              <w:insideV w:val="single" w:sz="2" w:space="0" w:color="000001"/>
+            </w:tcBorders>
+            <w:shd w:fill="auto" w:val="clear"/>
+            <w:tcMar>
+              <w:left w:w="51" w:type="dxa"/>
             </w:tcMar>
           </w:tcPr>
           <w:p>
@@ -456,17 +462,19 @@
         <w:trPr/>
         <w:tc>
           <w:tcPr>
-            <w:tcW w:w="446" w:type="dxa"/>
+            <w:tcW w:w="445" w:type="dxa"/>
             <w:vMerge w:val="continue"/>
             <w:tcBorders>
-              <w:top w:val="single" w:sz="2" w:space="0" w:color="000000"/>
-              <w:left w:val="single" w:sz="2" w:space="0" w:color="000000"/>
-              <w:bottom w:val="single" w:sz="2" w:space="0" w:color="000000"/>
-              <w:insideH w:val="single" w:sz="2" w:space="0" w:color="000000"/>
-            </w:tcBorders>
-            <w:shd w:fill="auto" w:val="clear"/>
-            <w:tcMar>
-              <w:left w:w="54" w:type="dxa"/>
+              <w:top w:val="single" w:sz="2" w:space="0" w:color="000001"/>
+              <w:left w:val="single" w:sz="2" w:space="0" w:color="000001"/>
+              <w:bottom w:val="single" w:sz="2" w:space="0" w:color="000001"/>
+              <w:right w:val="single" w:sz="2" w:space="0" w:color="000001"/>
+              <w:insideH w:val="single" w:sz="2" w:space="0" w:color="000001"/>
+              <w:insideV w:val="single" w:sz="2" w:space="0" w:color="000001"/>
+            </w:tcBorders>
+            <w:shd w:fill="auto" w:val="clear"/>
+            <w:tcMar>
+              <w:left w:w="51" w:type="dxa"/>
             </w:tcMar>
           </w:tcPr>
           <w:p>
@@ -496,15 +504,16 @@
           <w:tcPr>
             <w:tcW w:w="9526" w:type="dxa"/>
             <w:tcBorders>
-              <w:left w:val="single" w:sz="2" w:space="0" w:color="000000"/>
-              <w:bottom w:val="single" w:sz="2" w:space="0" w:color="000000"/>
-              <w:right w:val="single" w:sz="2" w:space="0" w:color="000000"/>
-              <w:insideH w:val="single" w:sz="2" w:space="0" w:color="000000"/>
-              <w:insideV w:val="single" w:sz="2" w:space="0" w:color="000000"/>
-            </w:tcBorders>
-            <w:shd w:fill="auto" w:val="clear"/>
-            <w:tcMar>
-              <w:left w:w="54" w:type="dxa"/>
+              <w:top w:val="single" w:sz="2" w:space="0" w:color="000001"/>
+              <w:left w:val="single" w:sz="2" w:space="0" w:color="000001"/>
+              <w:bottom w:val="single" w:sz="2" w:space="0" w:color="000001"/>
+              <w:right w:val="single" w:sz="2" w:space="0" w:color="000001"/>
+              <w:insideH w:val="single" w:sz="2" w:space="0" w:color="000001"/>
+              <w:insideV w:val="single" w:sz="2" w:space="0" w:color="000001"/>
+            </w:tcBorders>
+            <w:shd w:fill="auto" w:val="clear"/>
+            <w:tcMar>
+              <w:left w:w="51" w:type="dxa"/>
             </w:tcMar>
           </w:tcPr>
           <w:p>
@@ -530,16 +539,19 @@
         <w:trPr/>
         <w:tc>
           <w:tcPr>
-            <w:tcW w:w="446" w:type="dxa"/>
+            <w:tcW w:w="445" w:type="dxa"/>
             <w:vMerge w:val="restart"/>
             <w:tcBorders>
-              <w:left w:val="single" w:sz="2" w:space="0" w:color="000000"/>
-              <w:bottom w:val="single" w:sz="2" w:space="0" w:color="000000"/>
-              <w:insideH w:val="single" w:sz="2" w:space="0" w:color="000000"/>
-            </w:tcBorders>
-            <w:shd w:fill="auto" w:val="clear"/>
-            <w:tcMar>
-              <w:left w:w="54" w:type="dxa"/>
+              <w:top w:val="single" w:sz="2" w:space="0" w:color="000001"/>
+              <w:left w:val="single" w:sz="2" w:space="0" w:color="000001"/>
+              <w:bottom w:val="single" w:sz="2" w:space="0" w:color="000001"/>
+              <w:right w:val="single" w:sz="2" w:space="0" w:color="000001"/>
+              <w:insideH w:val="single" w:sz="2" w:space="0" w:color="000001"/>
+              <w:insideV w:val="single" w:sz="2" w:space="0" w:color="000001"/>
+            </w:tcBorders>
+            <w:shd w:fill="auto" w:val="clear"/>
+            <w:tcMar>
+              <w:left w:w="51" w:type="dxa"/>
             </w:tcMar>
           </w:tcPr>
           <w:p>
@@ -570,15 +582,16 @@
           <w:tcPr>
             <w:tcW w:w="9526" w:type="dxa"/>
             <w:tcBorders>
-              <w:left w:val="single" w:sz="2" w:space="0" w:color="000000"/>
-              <w:bottom w:val="single" w:sz="2" w:space="0" w:color="000000"/>
-              <w:right w:val="single" w:sz="2" w:space="0" w:color="000000"/>
-              <w:insideH w:val="single" w:sz="2" w:space="0" w:color="000000"/>
-              <w:insideV w:val="single" w:sz="2" w:space="0" w:color="000000"/>
-            </w:tcBorders>
-            <w:shd w:fill="auto" w:val="clear"/>
-            <w:tcMar>
-              <w:left w:w="54" w:type="dxa"/>
+              <w:top w:val="single" w:sz="2" w:space="0" w:color="000001"/>
+              <w:left w:val="single" w:sz="2" w:space="0" w:color="000001"/>
+              <w:bottom w:val="single" w:sz="2" w:space="0" w:color="000001"/>
+              <w:right w:val="single" w:sz="2" w:space="0" w:color="000001"/>
+              <w:insideH w:val="single" w:sz="2" w:space="0" w:color="000001"/>
+              <w:insideV w:val="single" w:sz="2" w:space="0" w:color="000001"/>
+            </w:tcBorders>
+            <w:shd w:fill="auto" w:val="clear"/>
+            <w:tcMar>
+              <w:left w:w="51" w:type="dxa"/>
             </w:tcMar>
           </w:tcPr>
           <w:p>
@@ -604,16 +617,19 @@
         <w:trPr/>
         <w:tc>
           <w:tcPr>
-            <w:tcW w:w="446" w:type="dxa"/>
+            <w:tcW w:w="445" w:type="dxa"/>
             <w:vMerge w:val="continue"/>
             <w:tcBorders>
-              <w:left w:val="single" w:sz="2" w:space="0" w:color="000000"/>
-              <w:bottom w:val="single" w:sz="2" w:space="0" w:color="000000"/>
-              <w:insideH w:val="single" w:sz="2" w:space="0" w:color="000000"/>
-            </w:tcBorders>
-            <w:shd w:fill="auto" w:val="clear"/>
-            <w:tcMar>
-              <w:left w:w="54" w:type="dxa"/>
+              <w:top w:val="single" w:sz="2" w:space="0" w:color="000001"/>
+              <w:left w:val="single" w:sz="2" w:space="0" w:color="000001"/>
+              <w:bottom w:val="single" w:sz="2" w:space="0" w:color="000001"/>
+              <w:right w:val="single" w:sz="2" w:space="0" w:color="000001"/>
+              <w:insideH w:val="single" w:sz="2" w:space="0" w:color="000001"/>
+              <w:insideV w:val="single" w:sz="2" w:space="0" w:color="000001"/>
+            </w:tcBorders>
+            <w:shd w:fill="auto" w:val="clear"/>
+            <w:tcMar>
+              <w:left w:w="51" w:type="dxa"/>
             </w:tcMar>
           </w:tcPr>
           <w:p>
@@ -643,15 +659,16 @@
           <w:tcPr>
             <w:tcW w:w="9526" w:type="dxa"/>
             <w:tcBorders>
-              <w:left w:val="single" w:sz="2" w:space="0" w:color="000000"/>
-              <w:bottom w:val="single" w:sz="2" w:space="0" w:color="000000"/>
-              <w:right w:val="single" w:sz="2" w:space="0" w:color="000000"/>
-              <w:insideH w:val="single" w:sz="2" w:space="0" w:color="000000"/>
-              <w:insideV w:val="single" w:sz="2" w:space="0" w:color="000000"/>
-            </w:tcBorders>
-            <w:shd w:fill="auto" w:val="clear"/>
-            <w:tcMar>
-              <w:left w:w="54" w:type="dxa"/>
+              <w:top w:val="single" w:sz="2" w:space="0" w:color="000001"/>
+              <w:left w:val="single" w:sz="2" w:space="0" w:color="000001"/>
+              <w:bottom w:val="single" w:sz="2" w:space="0" w:color="000001"/>
+              <w:right w:val="single" w:sz="2" w:space="0" w:color="000001"/>
+              <w:insideH w:val="single" w:sz="2" w:space="0" w:color="000001"/>
+              <w:insideV w:val="single" w:sz="2" w:space="0" w:color="000001"/>
+            </w:tcBorders>
+            <w:shd w:fill="auto" w:val="clear"/>
+            <w:tcMar>
+              <w:left w:w="51" w:type="dxa"/>
             </w:tcMar>
           </w:tcPr>
           <w:p>
@@ -677,16 +694,19 @@
         <w:trPr/>
         <w:tc>
           <w:tcPr>
-            <w:tcW w:w="446" w:type="dxa"/>
+            <w:tcW w:w="445" w:type="dxa"/>
             <w:vMerge w:val="restart"/>
             <w:tcBorders>
-              <w:left w:val="single" w:sz="2" w:space="0" w:color="000000"/>
-              <w:bottom w:val="single" w:sz="2" w:space="0" w:color="000000"/>
-              <w:insideH w:val="single" w:sz="2" w:space="0" w:color="000000"/>
-            </w:tcBorders>
-            <w:shd w:fill="auto" w:val="clear"/>
-            <w:tcMar>
-              <w:left w:w="54" w:type="dxa"/>
+              <w:top w:val="single" w:sz="2" w:space="0" w:color="000001"/>
+              <w:left w:val="single" w:sz="2" w:space="0" w:color="000001"/>
+              <w:bottom w:val="single" w:sz="2" w:space="0" w:color="000001"/>
+              <w:right w:val="single" w:sz="2" w:space="0" w:color="000001"/>
+              <w:insideH w:val="single" w:sz="2" w:space="0" w:color="000001"/>
+              <w:insideV w:val="single" w:sz="2" w:space="0" w:color="000001"/>
+            </w:tcBorders>
+            <w:shd w:fill="auto" w:val="clear"/>
+            <w:tcMar>
+              <w:left w:w="51" w:type="dxa"/>
             </w:tcMar>
           </w:tcPr>
           <w:p>
@@ -717,15 +737,16 @@
           <w:tcPr>
             <w:tcW w:w="9526" w:type="dxa"/>
             <w:tcBorders>
-              <w:left w:val="single" w:sz="2" w:space="0" w:color="000000"/>
-              <w:bottom w:val="single" w:sz="2" w:space="0" w:color="000000"/>
-              <w:right w:val="single" w:sz="2" w:space="0" w:color="000000"/>
-              <w:insideH w:val="single" w:sz="2" w:space="0" w:color="000000"/>
-              <w:insideV w:val="single" w:sz="2" w:space="0" w:color="000000"/>
-            </w:tcBorders>
-            <w:shd w:fill="auto" w:val="clear"/>
-            <w:tcMar>
-              <w:left w:w="54" w:type="dxa"/>
+              <w:top w:val="single" w:sz="2" w:space="0" w:color="000001"/>
+              <w:left w:val="single" w:sz="2" w:space="0" w:color="000001"/>
+              <w:bottom w:val="single" w:sz="2" w:space="0" w:color="000001"/>
+              <w:right w:val="single" w:sz="2" w:space="0" w:color="000001"/>
+              <w:insideH w:val="single" w:sz="2" w:space="0" w:color="000001"/>
+              <w:insideV w:val="single" w:sz="2" w:space="0" w:color="000001"/>
+            </w:tcBorders>
+            <w:shd w:fill="auto" w:val="clear"/>
+            <w:tcMar>
+              <w:left w:w="51" w:type="dxa"/>
             </w:tcMar>
           </w:tcPr>
           <w:p>
@@ -751,16 +772,19 @@
         <w:trPr/>
         <w:tc>
           <w:tcPr>
-            <w:tcW w:w="446" w:type="dxa"/>
+            <w:tcW w:w="445" w:type="dxa"/>
             <w:vMerge w:val="continue"/>
             <w:tcBorders>
-              <w:left w:val="single" w:sz="2" w:space="0" w:color="000000"/>
-              <w:bottom w:val="single" w:sz="2" w:space="0" w:color="000000"/>
-              <w:insideH w:val="single" w:sz="2" w:space="0" w:color="000000"/>
-            </w:tcBorders>
-            <w:shd w:fill="auto" w:val="clear"/>
-            <w:tcMar>
-              <w:left w:w="54" w:type="dxa"/>
+              <w:top w:val="single" w:sz="2" w:space="0" w:color="000001"/>
+              <w:left w:val="single" w:sz="2" w:space="0" w:color="000001"/>
+              <w:bottom w:val="single" w:sz="2" w:space="0" w:color="000001"/>
+              <w:right w:val="single" w:sz="2" w:space="0" w:color="000001"/>
+              <w:insideH w:val="single" w:sz="2" w:space="0" w:color="000001"/>
+              <w:insideV w:val="single" w:sz="2" w:space="0" w:color="000001"/>
+            </w:tcBorders>
+            <w:shd w:fill="auto" w:val="clear"/>
+            <w:tcMar>
+              <w:left w:w="51" w:type="dxa"/>
             </w:tcMar>
           </w:tcPr>
           <w:p>
@@ -790,15 +814,16 @@
           <w:tcPr>
             <w:tcW w:w="9526" w:type="dxa"/>
             <w:tcBorders>
-              <w:left w:val="single" w:sz="2" w:space="0" w:color="000000"/>
-              <w:bottom w:val="single" w:sz="2" w:space="0" w:color="000000"/>
-              <w:right w:val="single" w:sz="2" w:space="0" w:color="000000"/>
-              <w:insideH w:val="single" w:sz="2" w:space="0" w:color="000000"/>
-              <w:insideV w:val="single" w:sz="2" w:space="0" w:color="000000"/>
-            </w:tcBorders>
-            <w:shd w:fill="auto" w:val="clear"/>
-            <w:tcMar>
-              <w:left w:w="54" w:type="dxa"/>
+              <w:top w:val="single" w:sz="2" w:space="0" w:color="000001"/>
+              <w:left w:val="single" w:sz="2" w:space="0" w:color="000001"/>
+              <w:bottom w:val="single" w:sz="2" w:space="0" w:color="000001"/>
+              <w:right w:val="single" w:sz="2" w:space="0" w:color="000001"/>
+              <w:insideH w:val="single" w:sz="2" w:space="0" w:color="000001"/>
+              <w:insideV w:val="single" w:sz="2" w:space="0" w:color="000001"/>
+            </w:tcBorders>
+            <w:shd w:fill="auto" w:val="clear"/>
+            <w:tcMar>
+              <w:left w:w="51" w:type="dxa"/>
             </w:tcMar>
           </w:tcPr>
           <w:p>
@@ -824,16 +849,19 @@
         <w:trPr/>
         <w:tc>
           <w:tcPr>
-            <w:tcW w:w="446" w:type="dxa"/>
+            <w:tcW w:w="445" w:type="dxa"/>
             <w:vMerge w:val="restart"/>
             <w:tcBorders>
-              <w:left w:val="single" w:sz="2" w:space="0" w:color="000000"/>
-              <w:bottom w:val="single" w:sz="2" w:space="0" w:color="000000"/>
-              <w:insideH w:val="single" w:sz="2" w:space="0" w:color="000000"/>
-            </w:tcBorders>
-            <w:shd w:fill="auto" w:val="clear"/>
-            <w:tcMar>
-              <w:left w:w="54" w:type="dxa"/>
+              <w:top w:val="single" w:sz="2" w:space="0" w:color="000001"/>
+              <w:left w:val="single" w:sz="2" w:space="0" w:color="000001"/>
+              <w:bottom w:val="single" w:sz="2" w:space="0" w:color="000001"/>
+              <w:right w:val="single" w:sz="2" w:space="0" w:color="000001"/>
+              <w:insideH w:val="single" w:sz="2" w:space="0" w:color="000001"/>
+              <w:insideV w:val="single" w:sz="2" w:space="0" w:color="000001"/>
+            </w:tcBorders>
+            <w:shd w:fill="auto" w:val="clear"/>
+            <w:tcMar>
+              <w:left w:w="51" w:type="dxa"/>
             </w:tcMar>
           </w:tcPr>
           <w:p>
@@ -864,15 +892,16 @@
           <w:tcPr>
             <w:tcW w:w="9526" w:type="dxa"/>
             <w:tcBorders>
-              <w:left w:val="single" w:sz="2" w:space="0" w:color="000000"/>
-              <w:bottom w:val="single" w:sz="2" w:space="0" w:color="000000"/>
-              <w:right w:val="single" w:sz="2" w:space="0" w:color="000000"/>
-              <w:insideH w:val="single" w:sz="2" w:space="0" w:color="000000"/>
-              <w:insideV w:val="single" w:sz="2" w:space="0" w:color="000000"/>
-            </w:tcBorders>
-            <w:shd w:fill="auto" w:val="clear"/>
-            <w:tcMar>
-              <w:left w:w="54" w:type="dxa"/>
+              <w:top w:val="single" w:sz="2" w:space="0" w:color="000001"/>
+              <w:left w:val="single" w:sz="2" w:space="0" w:color="000001"/>
+              <w:bottom w:val="single" w:sz="2" w:space="0" w:color="000001"/>
+              <w:right w:val="single" w:sz="2" w:space="0" w:color="000001"/>
+              <w:insideH w:val="single" w:sz="2" w:space="0" w:color="000001"/>
+              <w:insideV w:val="single" w:sz="2" w:space="0" w:color="000001"/>
+            </w:tcBorders>
+            <w:shd w:fill="auto" w:val="clear"/>
+            <w:tcMar>
+              <w:left w:w="51" w:type="dxa"/>
             </w:tcMar>
           </w:tcPr>
           <w:p>
@@ -898,16 +927,19 @@
         <w:trPr/>
         <w:tc>
           <w:tcPr>
-            <w:tcW w:w="446" w:type="dxa"/>
+            <w:tcW w:w="445" w:type="dxa"/>
             <w:vMerge w:val="continue"/>
             <w:tcBorders>
-              <w:left w:val="single" w:sz="2" w:space="0" w:color="000000"/>
-              <w:bottom w:val="single" w:sz="2" w:space="0" w:color="000000"/>
-              <w:insideH w:val="single" w:sz="2" w:space="0" w:color="000000"/>
-            </w:tcBorders>
-            <w:shd w:fill="auto" w:val="clear"/>
-            <w:tcMar>
-              <w:left w:w="54" w:type="dxa"/>
+              <w:top w:val="single" w:sz="2" w:space="0" w:color="000001"/>
+              <w:left w:val="single" w:sz="2" w:space="0" w:color="000001"/>
+              <w:bottom w:val="single" w:sz="2" w:space="0" w:color="000001"/>
+              <w:right w:val="single" w:sz="2" w:space="0" w:color="000001"/>
+              <w:insideH w:val="single" w:sz="2" w:space="0" w:color="000001"/>
+              <w:insideV w:val="single" w:sz="2" w:space="0" w:color="000001"/>
+            </w:tcBorders>
+            <w:shd w:fill="auto" w:val="clear"/>
+            <w:tcMar>
+              <w:left w:w="51" w:type="dxa"/>
             </w:tcMar>
           </w:tcPr>
           <w:p>
@@ -937,15 +969,16 @@
           <w:tcPr>
             <w:tcW w:w="9526" w:type="dxa"/>
             <w:tcBorders>
-              <w:left w:val="single" w:sz="2" w:space="0" w:color="000000"/>
-              <w:bottom w:val="single" w:sz="2" w:space="0" w:color="000000"/>
-              <w:right w:val="single" w:sz="2" w:space="0" w:color="000000"/>
-              <w:insideH w:val="single" w:sz="2" w:space="0" w:color="000000"/>
-              <w:insideV w:val="single" w:sz="2" w:space="0" w:color="000000"/>
-            </w:tcBorders>
-            <w:shd w:fill="auto" w:val="clear"/>
-            <w:tcMar>
-              <w:left w:w="54" w:type="dxa"/>
+              <w:top w:val="single" w:sz="2" w:space="0" w:color="000001"/>
+              <w:left w:val="single" w:sz="2" w:space="0" w:color="000001"/>
+              <w:bottom w:val="single" w:sz="2" w:space="0" w:color="000001"/>
+              <w:right w:val="single" w:sz="2" w:space="0" w:color="000001"/>
+              <w:insideH w:val="single" w:sz="2" w:space="0" w:color="000001"/>
+              <w:insideV w:val="single" w:sz="2" w:space="0" w:color="000001"/>
+            </w:tcBorders>
+            <w:shd w:fill="auto" w:val="clear"/>
+            <w:tcMar>
+              <w:left w:w="51" w:type="dxa"/>
             </w:tcMar>
           </w:tcPr>
           <w:p>
@@ -988,16 +1021,19 @@
         <w:trPr/>
         <w:tc>
           <w:tcPr>
-            <w:tcW w:w="446" w:type="dxa"/>
+            <w:tcW w:w="445" w:type="dxa"/>
             <w:vMerge w:val="restart"/>
             <w:tcBorders>
-              <w:left w:val="single" w:sz="2" w:space="0" w:color="000000"/>
-              <w:bottom w:val="single" w:sz="2" w:space="0" w:color="000000"/>
-              <w:insideH w:val="single" w:sz="2" w:space="0" w:color="000000"/>
-            </w:tcBorders>
-            <w:shd w:fill="auto" w:val="clear"/>
-            <w:tcMar>
-              <w:left w:w="54" w:type="dxa"/>
+              <w:top w:val="single" w:sz="2" w:space="0" w:color="000001"/>
+              <w:left w:val="single" w:sz="2" w:space="0" w:color="000001"/>
+              <w:bottom w:val="single" w:sz="2" w:space="0" w:color="000001"/>
+              <w:right w:val="single" w:sz="2" w:space="0" w:color="000001"/>
+              <w:insideH w:val="single" w:sz="2" w:space="0" w:color="000001"/>
+              <w:insideV w:val="single" w:sz="2" w:space="0" w:color="000001"/>
+            </w:tcBorders>
+            <w:shd w:fill="auto" w:val="clear"/>
+            <w:tcMar>
+              <w:left w:w="51" w:type="dxa"/>
             </w:tcMar>
           </w:tcPr>
           <w:p>
@@ -1028,15 +1064,16 @@
           <w:tcPr>
             <w:tcW w:w="9526" w:type="dxa"/>
             <w:tcBorders>
-              <w:left w:val="single" w:sz="2" w:space="0" w:color="000000"/>
-              <w:bottom w:val="single" w:sz="2" w:space="0" w:color="000000"/>
-              <w:right w:val="single" w:sz="2" w:space="0" w:color="000000"/>
-              <w:insideH w:val="single" w:sz="2" w:space="0" w:color="000000"/>
-              <w:insideV w:val="single" w:sz="2" w:space="0" w:color="000000"/>
-            </w:tcBorders>
-            <w:shd w:fill="auto" w:val="clear"/>
-            <w:tcMar>
-              <w:left w:w="54" w:type="dxa"/>
+              <w:top w:val="single" w:sz="2" w:space="0" w:color="000001"/>
+              <w:left w:val="single" w:sz="2" w:space="0" w:color="000001"/>
+              <w:bottom w:val="single" w:sz="2" w:space="0" w:color="000001"/>
+              <w:right w:val="single" w:sz="2" w:space="0" w:color="000001"/>
+              <w:insideH w:val="single" w:sz="2" w:space="0" w:color="000001"/>
+              <w:insideV w:val="single" w:sz="2" w:space="0" w:color="000001"/>
+            </w:tcBorders>
+            <w:shd w:fill="auto" w:val="clear"/>
+            <w:tcMar>
+              <w:left w:w="51" w:type="dxa"/>
             </w:tcMar>
           </w:tcPr>
           <w:p>
@@ -1062,16 +1099,19 @@
         <w:trPr/>
         <w:tc>
           <w:tcPr>
-            <w:tcW w:w="446" w:type="dxa"/>
+            <w:tcW w:w="445" w:type="dxa"/>
             <w:vMerge w:val="continue"/>
             <w:tcBorders>
-              <w:left w:val="single" w:sz="2" w:space="0" w:color="000000"/>
-              <w:bottom w:val="single" w:sz="2" w:space="0" w:color="000000"/>
-              <w:insideH w:val="single" w:sz="2" w:space="0" w:color="000000"/>
-            </w:tcBorders>
-            <w:shd w:fill="auto" w:val="clear"/>
-            <w:tcMar>
-              <w:left w:w="54" w:type="dxa"/>
+              <w:top w:val="single" w:sz="2" w:space="0" w:color="000001"/>
+              <w:left w:val="single" w:sz="2" w:space="0" w:color="000001"/>
+              <w:bottom w:val="single" w:sz="2" w:space="0" w:color="000001"/>
+              <w:right w:val="single" w:sz="2" w:space="0" w:color="000001"/>
+              <w:insideH w:val="single" w:sz="2" w:space="0" w:color="000001"/>
+              <w:insideV w:val="single" w:sz="2" w:space="0" w:color="000001"/>
+            </w:tcBorders>
+            <w:shd w:fill="auto" w:val="clear"/>
+            <w:tcMar>
+              <w:left w:w="51" w:type="dxa"/>
             </w:tcMar>
           </w:tcPr>
           <w:p>
@@ -1101,15 +1141,16 @@
           <w:tcPr>
             <w:tcW w:w="9526" w:type="dxa"/>
             <w:tcBorders>
-              <w:left w:val="single" w:sz="2" w:space="0" w:color="000000"/>
-              <w:bottom w:val="single" w:sz="2" w:space="0" w:color="000000"/>
-              <w:right w:val="single" w:sz="2" w:space="0" w:color="000000"/>
-              <w:insideH w:val="single" w:sz="2" w:space="0" w:color="000000"/>
-              <w:insideV w:val="single" w:sz="2" w:space="0" w:color="000000"/>
-            </w:tcBorders>
-            <w:shd w:fill="auto" w:val="clear"/>
-            <w:tcMar>
-              <w:left w:w="54" w:type="dxa"/>
+              <w:top w:val="single" w:sz="2" w:space="0" w:color="000001"/>
+              <w:left w:val="single" w:sz="2" w:space="0" w:color="000001"/>
+              <w:bottom w:val="single" w:sz="2" w:space="0" w:color="000001"/>
+              <w:right w:val="single" w:sz="2" w:space="0" w:color="000001"/>
+              <w:insideH w:val="single" w:sz="2" w:space="0" w:color="000001"/>
+              <w:insideV w:val="single" w:sz="2" w:space="0" w:color="000001"/>
+            </w:tcBorders>
+            <w:shd w:fill="auto" w:val="clear"/>
+            <w:tcMar>
+              <w:left w:w="51" w:type="dxa"/>
             </w:tcMar>
           </w:tcPr>
           <w:p>
@@ -1181,24 +1222,24 @@
       <w:tblPr>
         <w:tblW w:w="9972" w:type="dxa"/>
         <w:jc w:val="left"/>
-        <w:tblInd w:w="55" w:type="dxa"/>
+        <w:tblInd w:w="53" w:type="dxa"/>
         <w:tblBorders>
-          <w:top w:val="single" w:sz="2" w:space="0" w:color="000000"/>
-          <w:left w:val="single" w:sz="2" w:space="0" w:color="000000"/>
-          <w:bottom w:val="single" w:sz="2" w:space="0" w:color="000000"/>
-          <w:right w:val="single" w:sz="2" w:space="0" w:color="000000"/>
-          <w:insideH w:val="single" w:sz="2" w:space="0" w:color="000000"/>
-          <w:insideV w:val="single" w:sz="2" w:space="0" w:color="000000"/>
+          <w:top w:val="single" w:sz="2" w:space="0" w:color="000001"/>
+          <w:left w:val="single" w:sz="2" w:space="0" w:color="000001"/>
+          <w:bottom w:val="single" w:sz="2" w:space="0" w:color="000001"/>
+          <w:right w:val="single" w:sz="2" w:space="0" w:color="000001"/>
+          <w:insideH w:val="single" w:sz="2" w:space="0" w:color="000001"/>
+          <w:insideV w:val="single" w:sz="2" w:space="0" w:color="000001"/>
         </w:tblBorders>
         <w:tblCellMar>
           <w:top w:w="55" w:type="dxa"/>
-          <w:left w:w="54" w:type="dxa"/>
+          <w:left w:w="51" w:type="dxa"/>
           <w:bottom w:w="55" w:type="dxa"/>
           <w:right w:w="55" w:type="dxa"/>
         </w:tblCellMar>
       </w:tblPr>
       <w:tblGrid>
-        <w:gridCol w:w="446"/>
+        <w:gridCol w:w="445"/>
         <w:gridCol w:w="9526"/>
       </w:tblGrid>
       <w:tr>
@@ -1207,19 +1248,19 @@
         </w:trPr>
         <w:tc>
           <w:tcPr>
-            <w:tcW w:w="9972" w:type="dxa"/>
+            <w:tcW w:w="9971" w:type="dxa"/>
             <w:gridSpan w:val="2"/>
             <w:tcBorders>
-              <w:top w:val="single" w:sz="2" w:space="0" w:color="000000"/>
-              <w:left w:val="single" w:sz="2" w:space="0" w:color="000000"/>
-              <w:bottom w:val="single" w:sz="2" w:space="0" w:color="000000"/>
-              <w:right w:val="single" w:sz="2" w:space="0" w:color="000000"/>
-              <w:insideH w:val="single" w:sz="2" w:space="0" w:color="000000"/>
-              <w:insideV w:val="single" w:sz="2" w:space="0" w:color="000000"/>
-            </w:tcBorders>
-            <w:shd w:fill="auto" w:val="clear"/>
-            <w:tcMar>
-              <w:left w:w="54" w:type="dxa"/>
+              <w:top w:val="single" w:sz="2" w:space="0" w:color="000001"/>
+              <w:left w:val="single" w:sz="2" w:space="0" w:color="000001"/>
+              <w:bottom w:val="single" w:sz="2" w:space="0" w:color="000001"/>
+              <w:right w:val="single" w:sz="2" w:space="0" w:color="000001"/>
+              <w:insideH w:val="single" w:sz="2" w:space="0" w:color="000001"/>
+              <w:insideV w:val="single" w:sz="2" w:space="0" w:color="000001"/>
+            </w:tcBorders>
+            <w:shd w:fill="auto" w:val="clear"/>
+            <w:tcMar>
+              <w:left w:w="51" w:type="dxa"/>
             </w:tcMar>
           </w:tcPr>
           <w:p>
@@ -1238,15 +1279,7 @@
             </w:pPr>
             <w:r>
               <w:rPr/>
-              <w:t xml:space="preserve">Exercise </w:t>
-            </w:r>
-            <w:r>
-              <w:rPr/>
-              <w:t>3</w:t>
-            </w:r>
-            <w:r>
-              <w:rPr/>
-              <w:t xml:space="preserve"> </w:t>
+              <w:t xml:space="preserve">Exercise 3 </w:t>
             </w:r>
           </w:p>
         </w:tc>
@@ -1255,16 +1288,19 @@
         <w:trPr/>
         <w:tc>
           <w:tcPr>
-            <w:tcW w:w="446" w:type="dxa"/>
+            <w:tcW w:w="445" w:type="dxa"/>
             <w:vMerge w:val="restart"/>
             <w:tcBorders>
-              <w:left w:val="single" w:sz="2" w:space="0" w:color="000000"/>
-              <w:bottom w:val="single" w:sz="2" w:space="0" w:color="000000"/>
-              <w:insideH w:val="single" w:sz="2" w:space="0" w:color="000000"/>
-            </w:tcBorders>
-            <w:shd w:fill="auto" w:val="clear"/>
-            <w:tcMar>
-              <w:left w:w="54" w:type="dxa"/>
+              <w:top w:val="single" w:sz="2" w:space="0" w:color="000001"/>
+              <w:left w:val="single" w:sz="2" w:space="0" w:color="000001"/>
+              <w:bottom w:val="single" w:sz="2" w:space="0" w:color="000001"/>
+              <w:right w:val="single" w:sz="2" w:space="0" w:color="000001"/>
+              <w:insideH w:val="single" w:sz="2" w:space="0" w:color="000001"/>
+              <w:insideV w:val="single" w:sz="2" w:space="0" w:color="000001"/>
+            </w:tcBorders>
+            <w:shd w:fill="auto" w:val="clear"/>
+            <w:tcMar>
+              <w:left w:w="51" w:type="dxa"/>
             </w:tcMar>
           </w:tcPr>
           <w:p>
@@ -1295,15 +1331,16 @@
           <w:tcPr>
             <w:tcW w:w="9526" w:type="dxa"/>
             <w:tcBorders>
-              <w:left w:val="single" w:sz="2" w:space="0" w:color="000000"/>
-              <w:bottom w:val="single" w:sz="2" w:space="0" w:color="000000"/>
-              <w:right w:val="single" w:sz="2" w:space="0" w:color="000000"/>
-              <w:insideH w:val="single" w:sz="2" w:space="0" w:color="000000"/>
-              <w:insideV w:val="single" w:sz="2" w:space="0" w:color="000000"/>
-            </w:tcBorders>
-            <w:shd w:fill="auto" w:val="clear"/>
-            <w:tcMar>
-              <w:left w:w="54" w:type="dxa"/>
+              <w:top w:val="single" w:sz="2" w:space="0" w:color="000001"/>
+              <w:left w:val="single" w:sz="2" w:space="0" w:color="000001"/>
+              <w:bottom w:val="single" w:sz="2" w:space="0" w:color="000001"/>
+              <w:right w:val="single" w:sz="2" w:space="0" w:color="000001"/>
+              <w:insideH w:val="single" w:sz="2" w:space="0" w:color="000001"/>
+              <w:insideV w:val="single" w:sz="2" w:space="0" w:color="000001"/>
+            </w:tcBorders>
+            <w:shd w:fill="auto" w:val="clear"/>
+            <w:tcMar>
+              <w:left w:w="51" w:type="dxa"/>
             </w:tcMar>
           </w:tcPr>
           <w:p>
@@ -1329,17 +1366,19 @@
         <w:trPr/>
         <w:tc>
           <w:tcPr>
-            <w:tcW w:w="446" w:type="dxa"/>
+            <w:tcW w:w="445" w:type="dxa"/>
             <w:vMerge w:val="continue"/>
             <w:tcBorders>
-              <w:top w:val="single" w:sz="2" w:space="0" w:color="000000"/>
-              <w:left w:val="single" w:sz="2" w:space="0" w:color="000000"/>
-              <w:bottom w:val="single" w:sz="2" w:space="0" w:color="000000"/>
-              <w:insideH w:val="single" w:sz="2" w:space="0" w:color="000000"/>
-            </w:tcBorders>
-            <w:shd w:fill="auto" w:val="clear"/>
-            <w:tcMar>
-              <w:left w:w="54" w:type="dxa"/>
+              <w:top w:val="single" w:sz="2" w:space="0" w:color="000001"/>
+              <w:left w:val="single" w:sz="2" w:space="0" w:color="000001"/>
+              <w:bottom w:val="single" w:sz="2" w:space="0" w:color="000001"/>
+              <w:right w:val="single" w:sz="2" w:space="0" w:color="000001"/>
+              <w:insideH w:val="single" w:sz="2" w:space="0" w:color="000001"/>
+              <w:insideV w:val="single" w:sz="2" w:space="0" w:color="000001"/>
+            </w:tcBorders>
+            <w:shd w:fill="auto" w:val="clear"/>
+            <w:tcMar>
+              <w:left w:w="51" w:type="dxa"/>
             </w:tcMar>
           </w:tcPr>
           <w:p>
@@ -1369,15 +1408,16 @@
           <w:tcPr>
             <w:tcW w:w="9526" w:type="dxa"/>
             <w:tcBorders>
-              <w:left w:val="single" w:sz="2" w:space="0" w:color="000000"/>
-              <w:bottom w:val="single" w:sz="2" w:space="0" w:color="000000"/>
-              <w:right w:val="single" w:sz="2" w:space="0" w:color="000000"/>
-              <w:insideH w:val="single" w:sz="2" w:space="0" w:color="000000"/>
-              <w:insideV w:val="single" w:sz="2" w:space="0" w:color="000000"/>
-            </w:tcBorders>
-            <w:shd w:fill="auto" w:val="clear"/>
-            <w:tcMar>
-              <w:left w:w="54" w:type="dxa"/>
+              <w:top w:val="single" w:sz="2" w:space="0" w:color="000001"/>
+              <w:left w:val="single" w:sz="2" w:space="0" w:color="000001"/>
+              <w:bottom w:val="single" w:sz="2" w:space="0" w:color="000001"/>
+              <w:right w:val="single" w:sz="2" w:space="0" w:color="000001"/>
+              <w:insideH w:val="single" w:sz="2" w:space="0" w:color="000001"/>
+              <w:insideV w:val="single" w:sz="2" w:space="0" w:color="000001"/>
+            </w:tcBorders>
+            <w:shd w:fill="auto" w:val="clear"/>
+            <w:tcMar>
+              <w:left w:w="51" w:type="dxa"/>
             </w:tcMar>
           </w:tcPr>
           <w:p>
@@ -1427,16 +1467,19 @@
         <w:trPr/>
         <w:tc>
           <w:tcPr>
-            <w:tcW w:w="446" w:type="dxa"/>
+            <w:tcW w:w="445" w:type="dxa"/>
             <w:vMerge w:val="restart"/>
             <w:tcBorders>
-              <w:left w:val="single" w:sz="2" w:space="0" w:color="000000"/>
-              <w:bottom w:val="single" w:sz="2" w:space="0" w:color="000000"/>
-              <w:insideH w:val="single" w:sz="2" w:space="0" w:color="000000"/>
-            </w:tcBorders>
-            <w:shd w:fill="auto" w:val="clear"/>
-            <w:tcMar>
-              <w:left w:w="54" w:type="dxa"/>
+              <w:top w:val="single" w:sz="2" w:space="0" w:color="000001"/>
+              <w:left w:val="single" w:sz="2" w:space="0" w:color="000001"/>
+              <w:bottom w:val="single" w:sz="2" w:space="0" w:color="000001"/>
+              <w:right w:val="single" w:sz="2" w:space="0" w:color="000001"/>
+              <w:insideH w:val="single" w:sz="2" w:space="0" w:color="000001"/>
+              <w:insideV w:val="single" w:sz="2" w:space="0" w:color="000001"/>
+            </w:tcBorders>
+            <w:shd w:fill="auto" w:val="clear"/>
+            <w:tcMar>
+              <w:left w:w="51" w:type="dxa"/>
             </w:tcMar>
           </w:tcPr>
           <w:p>
@@ -1467,15 +1510,16 @@
           <w:tcPr>
             <w:tcW w:w="9526" w:type="dxa"/>
             <w:tcBorders>
-              <w:left w:val="single" w:sz="2" w:space="0" w:color="000000"/>
-              <w:bottom w:val="single" w:sz="2" w:space="0" w:color="000000"/>
-              <w:right w:val="single" w:sz="2" w:space="0" w:color="000000"/>
-              <w:insideH w:val="single" w:sz="2" w:space="0" w:color="000000"/>
-              <w:insideV w:val="single" w:sz="2" w:space="0" w:color="000000"/>
-            </w:tcBorders>
-            <w:shd w:fill="auto" w:val="clear"/>
-            <w:tcMar>
-              <w:left w:w="54" w:type="dxa"/>
+              <w:top w:val="single" w:sz="2" w:space="0" w:color="000001"/>
+              <w:left w:val="single" w:sz="2" w:space="0" w:color="000001"/>
+              <w:bottom w:val="single" w:sz="2" w:space="0" w:color="000001"/>
+              <w:right w:val="single" w:sz="2" w:space="0" w:color="000001"/>
+              <w:insideH w:val="single" w:sz="2" w:space="0" w:color="000001"/>
+              <w:insideV w:val="single" w:sz="2" w:space="0" w:color="000001"/>
+            </w:tcBorders>
+            <w:shd w:fill="auto" w:val="clear"/>
+            <w:tcMar>
+              <w:left w:w="51" w:type="dxa"/>
             </w:tcMar>
           </w:tcPr>
           <w:p>
@@ -1501,16 +1545,19 @@
         <w:trPr/>
         <w:tc>
           <w:tcPr>
-            <w:tcW w:w="446" w:type="dxa"/>
+            <w:tcW w:w="445" w:type="dxa"/>
             <w:vMerge w:val="continue"/>
             <w:tcBorders>
-              <w:left w:val="single" w:sz="2" w:space="0" w:color="000000"/>
-              <w:bottom w:val="single" w:sz="2" w:space="0" w:color="000000"/>
-              <w:insideH w:val="single" w:sz="2" w:space="0" w:color="000000"/>
-            </w:tcBorders>
-            <w:shd w:fill="auto" w:val="clear"/>
-            <w:tcMar>
-              <w:left w:w="54" w:type="dxa"/>
+              <w:top w:val="single" w:sz="2" w:space="0" w:color="000001"/>
+              <w:left w:val="single" w:sz="2" w:space="0" w:color="000001"/>
+              <w:bottom w:val="single" w:sz="2" w:space="0" w:color="000001"/>
+              <w:right w:val="single" w:sz="2" w:space="0" w:color="000001"/>
+              <w:insideH w:val="single" w:sz="2" w:space="0" w:color="000001"/>
+              <w:insideV w:val="single" w:sz="2" w:space="0" w:color="000001"/>
+            </w:tcBorders>
+            <w:shd w:fill="auto" w:val="clear"/>
+            <w:tcMar>
+              <w:left w:w="51" w:type="dxa"/>
             </w:tcMar>
           </w:tcPr>
           <w:p>
@@ -1540,15 +1587,16 @@
           <w:tcPr>
             <w:tcW w:w="9526" w:type="dxa"/>
             <w:tcBorders>
-              <w:left w:val="single" w:sz="2" w:space="0" w:color="000000"/>
-              <w:bottom w:val="single" w:sz="2" w:space="0" w:color="000000"/>
-              <w:right w:val="single" w:sz="2" w:space="0" w:color="000000"/>
-              <w:insideH w:val="single" w:sz="2" w:space="0" w:color="000000"/>
-              <w:insideV w:val="single" w:sz="2" w:space="0" w:color="000000"/>
-            </w:tcBorders>
-            <w:shd w:fill="auto" w:val="clear"/>
-            <w:tcMar>
-              <w:left w:w="54" w:type="dxa"/>
+              <w:top w:val="single" w:sz="2" w:space="0" w:color="000001"/>
+              <w:left w:val="single" w:sz="2" w:space="0" w:color="000001"/>
+              <w:bottom w:val="single" w:sz="2" w:space="0" w:color="000001"/>
+              <w:right w:val="single" w:sz="2" w:space="0" w:color="000001"/>
+              <w:insideH w:val="single" w:sz="2" w:space="0" w:color="000001"/>
+              <w:insideV w:val="single" w:sz="2" w:space="0" w:color="000001"/>
+            </w:tcBorders>
+            <w:shd w:fill="auto" w:val="clear"/>
+            <w:tcMar>
+              <w:left w:w="51" w:type="dxa"/>
             </w:tcMar>
           </w:tcPr>
           <w:p>
@@ -1591,16 +1639,19 @@
         <w:trPr/>
         <w:tc>
           <w:tcPr>
-            <w:tcW w:w="446" w:type="dxa"/>
+            <w:tcW w:w="445" w:type="dxa"/>
             <w:vMerge w:val="restart"/>
             <w:tcBorders>
-              <w:left w:val="single" w:sz="2" w:space="0" w:color="000000"/>
-              <w:bottom w:val="single" w:sz="2" w:space="0" w:color="000000"/>
-              <w:insideH w:val="single" w:sz="2" w:space="0" w:color="000000"/>
-            </w:tcBorders>
-            <w:shd w:fill="auto" w:val="clear"/>
-            <w:tcMar>
-              <w:left w:w="54" w:type="dxa"/>
+              <w:top w:val="single" w:sz="2" w:space="0" w:color="000001"/>
+              <w:left w:val="single" w:sz="2" w:space="0" w:color="000001"/>
+              <w:bottom w:val="single" w:sz="2" w:space="0" w:color="000001"/>
+              <w:right w:val="single" w:sz="2" w:space="0" w:color="000001"/>
+              <w:insideH w:val="single" w:sz="2" w:space="0" w:color="000001"/>
+              <w:insideV w:val="single" w:sz="2" w:space="0" w:color="000001"/>
+            </w:tcBorders>
+            <w:shd w:fill="auto" w:val="clear"/>
+            <w:tcMar>
+              <w:left w:w="51" w:type="dxa"/>
             </w:tcMar>
           </w:tcPr>
           <w:p>
@@ -1631,15 +1682,16 @@
           <w:tcPr>
             <w:tcW w:w="9526" w:type="dxa"/>
             <w:tcBorders>
-              <w:left w:val="single" w:sz="2" w:space="0" w:color="000000"/>
-              <w:bottom w:val="single" w:sz="2" w:space="0" w:color="000000"/>
-              <w:right w:val="single" w:sz="2" w:space="0" w:color="000000"/>
-              <w:insideH w:val="single" w:sz="2" w:space="0" w:color="000000"/>
-              <w:insideV w:val="single" w:sz="2" w:space="0" w:color="000000"/>
-            </w:tcBorders>
-            <w:shd w:fill="auto" w:val="clear"/>
-            <w:tcMar>
-              <w:left w:w="54" w:type="dxa"/>
+              <w:top w:val="single" w:sz="2" w:space="0" w:color="000001"/>
+              <w:left w:val="single" w:sz="2" w:space="0" w:color="000001"/>
+              <w:bottom w:val="single" w:sz="2" w:space="0" w:color="000001"/>
+              <w:right w:val="single" w:sz="2" w:space="0" w:color="000001"/>
+              <w:insideH w:val="single" w:sz="2" w:space="0" w:color="000001"/>
+              <w:insideV w:val="single" w:sz="2" w:space="0" w:color="000001"/>
+            </w:tcBorders>
+            <w:shd w:fill="auto" w:val="clear"/>
+            <w:tcMar>
+              <w:left w:w="51" w:type="dxa"/>
             </w:tcMar>
           </w:tcPr>
           <w:p>
@@ -1665,16 +1717,19 @@
         <w:trPr/>
         <w:tc>
           <w:tcPr>
-            <w:tcW w:w="446" w:type="dxa"/>
+            <w:tcW w:w="445" w:type="dxa"/>
             <w:vMerge w:val="continue"/>
             <w:tcBorders>
-              <w:left w:val="single" w:sz="2" w:space="0" w:color="000000"/>
-              <w:bottom w:val="single" w:sz="2" w:space="0" w:color="000000"/>
-              <w:insideH w:val="single" w:sz="2" w:space="0" w:color="000000"/>
-            </w:tcBorders>
-            <w:shd w:fill="auto" w:val="clear"/>
-            <w:tcMar>
-              <w:left w:w="54" w:type="dxa"/>
+              <w:top w:val="single" w:sz="2" w:space="0" w:color="000001"/>
+              <w:left w:val="single" w:sz="2" w:space="0" w:color="000001"/>
+              <w:bottom w:val="single" w:sz="2" w:space="0" w:color="000001"/>
+              <w:right w:val="single" w:sz="2" w:space="0" w:color="000001"/>
+              <w:insideH w:val="single" w:sz="2" w:space="0" w:color="000001"/>
+              <w:insideV w:val="single" w:sz="2" w:space="0" w:color="000001"/>
+            </w:tcBorders>
+            <w:shd w:fill="auto" w:val="clear"/>
+            <w:tcMar>
+              <w:left w:w="51" w:type="dxa"/>
             </w:tcMar>
           </w:tcPr>
           <w:p>
@@ -1704,15 +1759,16 @@
           <w:tcPr>
             <w:tcW w:w="9526" w:type="dxa"/>
             <w:tcBorders>
-              <w:left w:val="single" w:sz="2" w:space="0" w:color="000000"/>
-              <w:bottom w:val="single" w:sz="2" w:space="0" w:color="000000"/>
-              <w:right w:val="single" w:sz="2" w:space="0" w:color="000000"/>
-              <w:insideH w:val="single" w:sz="2" w:space="0" w:color="000000"/>
-              <w:insideV w:val="single" w:sz="2" w:space="0" w:color="000000"/>
-            </w:tcBorders>
-            <w:shd w:fill="auto" w:val="clear"/>
-            <w:tcMar>
-              <w:left w:w="54" w:type="dxa"/>
+              <w:top w:val="single" w:sz="2" w:space="0" w:color="000001"/>
+              <w:left w:val="single" w:sz="2" w:space="0" w:color="000001"/>
+              <w:bottom w:val="single" w:sz="2" w:space="0" w:color="000001"/>
+              <w:right w:val="single" w:sz="2" w:space="0" w:color="000001"/>
+              <w:insideH w:val="single" w:sz="2" w:space="0" w:color="000001"/>
+              <w:insideV w:val="single" w:sz="2" w:space="0" w:color="000001"/>
+            </w:tcBorders>
+            <w:shd w:fill="auto" w:val="clear"/>
+            <w:tcMar>
+              <w:left w:w="51" w:type="dxa"/>
             </w:tcMar>
           </w:tcPr>
           <w:p>
@@ -1738,16 +1794,19 @@
         <w:trPr/>
         <w:tc>
           <w:tcPr>
-            <w:tcW w:w="446" w:type="dxa"/>
+            <w:tcW w:w="445" w:type="dxa"/>
             <w:vMerge w:val="restart"/>
             <w:tcBorders>
-              <w:left w:val="single" w:sz="2" w:space="0" w:color="000000"/>
-              <w:bottom w:val="single" w:sz="2" w:space="0" w:color="000000"/>
-              <w:insideH w:val="single" w:sz="2" w:space="0" w:color="000000"/>
-            </w:tcBorders>
-            <w:shd w:fill="auto" w:val="clear"/>
-            <w:tcMar>
-              <w:left w:w="54" w:type="dxa"/>
+              <w:top w:val="single" w:sz="2" w:space="0" w:color="000001"/>
+              <w:left w:val="single" w:sz="2" w:space="0" w:color="000001"/>
+              <w:bottom w:val="single" w:sz="2" w:space="0" w:color="000001"/>
+              <w:right w:val="single" w:sz="2" w:space="0" w:color="000001"/>
+              <w:insideH w:val="single" w:sz="2" w:space="0" w:color="000001"/>
+              <w:insideV w:val="single" w:sz="2" w:space="0" w:color="000001"/>
+            </w:tcBorders>
+            <w:shd w:fill="auto" w:val="clear"/>
+            <w:tcMar>
+              <w:left w:w="51" w:type="dxa"/>
             </w:tcMar>
           </w:tcPr>
           <w:p>
@@ -1778,15 +1837,16 @@
           <w:tcPr>
             <w:tcW w:w="9526" w:type="dxa"/>
             <w:tcBorders>
-              <w:left w:val="single" w:sz="2" w:space="0" w:color="000000"/>
-              <w:bottom w:val="single" w:sz="2" w:space="0" w:color="000000"/>
-              <w:right w:val="single" w:sz="2" w:space="0" w:color="000000"/>
-              <w:insideH w:val="single" w:sz="2" w:space="0" w:color="000000"/>
-              <w:insideV w:val="single" w:sz="2" w:space="0" w:color="000000"/>
-            </w:tcBorders>
-            <w:shd w:fill="auto" w:val="clear"/>
-            <w:tcMar>
-              <w:left w:w="54" w:type="dxa"/>
+              <w:top w:val="single" w:sz="2" w:space="0" w:color="000001"/>
+              <w:left w:val="single" w:sz="2" w:space="0" w:color="000001"/>
+              <w:bottom w:val="single" w:sz="2" w:space="0" w:color="000001"/>
+              <w:right w:val="single" w:sz="2" w:space="0" w:color="000001"/>
+              <w:insideH w:val="single" w:sz="2" w:space="0" w:color="000001"/>
+              <w:insideV w:val="single" w:sz="2" w:space="0" w:color="000001"/>
+            </w:tcBorders>
+            <w:shd w:fill="auto" w:val="clear"/>
+            <w:tcMar>
+              <w:left w:w="51" w:type="dxa"/>
             </w:tcMar>
           </w:tcPr>
           <w:p>
@@ -1812,16 +1872,19 @@
         <w:trPr/>
         <w:tc>
           <w:tcPr>
-            <w:tcW w:w="446" w:type="dxa"/>
+            <w:tcW w:w="445" w:type="dxa"/>
             <w:vMerge w:val="continue"/>
             <w:tcBorders>
-              <w:left w:val="single" w:sz="2" w:space="0" w:color="000000"/>
-              <w:bottom w:val="single" w:sz="2" w:space="0" w:color="000000"/>
-              <w:insideH w:val="single" w:sz="2" w:space="0" w:color="000000"/>
-            </w:tcBorders>
-            <w:shd w:fill="auto" w:val="clear"/>
-            <w:tcMar>
-              <w:left w:w="54" w:type="dxa"/>
+              <w:top w:val="single" w:sz="2" w:space="0" w:color="000001"/>
+              <w:left w:val="single" w:sz="2" w:space="0" w:color="000001"/>
+              <w:bottom w:val="single" w:sz="2" w:space="0" w:color="000001"/>
+              <w:right w:val="single" w:sz="2" w:space="0" w:color="000001"/>
+              <w:insideH w:val="single" w:sz="2" w:space="0" w:color="000001"/>
+              <w:insideV w:val="single" w:sz="2" w:space="0" w:color="000001"/>
+            </w:tcBorders>
+            <w:shd w:fill="auto" w:val="clear"/>
+            <w:tcMar>
+              <w:left w:w="51" w:type="dxa"/>
             </w:tcMar>
           </w:tcPr>
           <w:p>
@@ -1851,15 +1914,16 @@
           <w:tcPr>
             <w:tcW w:w="9526" w:type="dxa"/>
             <w:tcBorders>
-              <w:left w:val="single" w:sz="2" w:space="0" w:color="000000"/>
-              <w:bottom w:val="single" w:sz="2" w:space="0" w:color="000000"/>
-              <w:right w:val="single" w:sz="2" w:space="0" w:color="000000"/>
-              <w:insideH w:val="single" w:sz="2" w:space="0" w:color="000000"/>
-              <w:insideV w:val="single" w:sz="2" w:space="0" w:color="000000"/>
-            </w:tcBorders>
-            <w:shd w:fill="auto" w:val="clear"/>
-            <w:tcMar>
-              <w:left w:w="54" w:type="dxa"/>
+              <w:top w:val="single" w:sz="2" w:space="0" w:color="000001"/>
+              <w:left w:val="single" w:sz="2" w:space="0" w:color="000001"/>
+              <w:bottom w:val="single" w:sz="2" w:space="0" w:color="000001"/>
+              <w:right w:val="single" w:sz="2" w:space="0" w:color="000001"/>
+              <w:insideH w:val="single" w:sz="2" w:space="0" w:color="000001"/>
+              <w:insideV w:val="single" w:sz="2" w:space="0" w:color="000001"/>
+            </w:tcBorders>
+            <w:shd w:fill="auto" w:val="clear"/>
+            <w:tcMar>
+              <w:left w:w="51" w:type="dxa"/>
             </w:tcMar>
           </w:tcPr>
           <w:p>
@@ -1885,16 +1949,19 @@
         <w:trPr/>
         <w:tc>
           <w:tcPr>
-            <w:tcW w:w="446" w:type="dxa"/>
+            <w:tcW w:w="445" w:type="dxa"/>
             <w:vMerge w:val="restart"/>
             <w:tcBorders>
-              <w:left w:val="single" w:sz="2" w:space="0" w:color="000000"/>
-              <w:bottom w:val="single" w:sz="2" w:space="0" w:color="000000"/>
-              <w:insideH w:val="single" w:sz="2" w:space="0" w:color="000000"/>
-            </w:tcBorders>
-            <w:shd w:fill="auto" w:val="clear"/>
-            <w:tcMar>
-              <w:left w:w="54" w:type="dxa"/>
+              <w:top w:val="single" w:sz="2" w:space="0" w:color="000001"/>
+              <w:left w:val="single" w:sz="2" w:space="0" w:color="000001"/>
+              <w:bottom w:val="single" w:sz="2" w:space="0" w:color="000001"/>
+              <w:right w:val="single" w:sz="2" w:space="0" w:color="000001"/>
+              <w:insideH w:val="single" w:sz="2" w:space="0" w:color="000001"/>
+              <w:insideV w:val="single" w:sz="2" w:space="0" w:color="000001"/>
+            </w:tcBorders>
+            <w:shd w:fill="auto" w:val="clear"/>
+            <w:tcMar>
+              <w:left w:w="51" w:type="dxa"/>
             </w:tcMar>
           </w:tcPr>
           <w:p>
@@ -1925,15 +1992,16 @@
           <w:tcPr>
             <w:tcW w:w="9526" w:type="dxa"/>
             <w:tcBorders>
-              <w:left w:val="single" w:sz="2" w:space="0" w:color="000000"/>
-              <w:bottom w:val="single" w:sz="2" w:space="0" w:color="000000"/>
-              <w:right w:val="single" w:sz="2" w:space="0" w:color="000000"/>
-              <w:insideH w:val="single" w:sz="2" w:space="0" w:color="000000"/>
-              <w:insideV w:val="single" w:sz="2" w:space="0" w:color="000000"/>
-            </w:tcBorders>
-            <w:shd w:fill="auto" w:val="clear"/>
-            <w:tcMar>
-              <w:left w:w="54" w:type="dxa"/>
+              <w:top w:val="single" w:sz="2" w:space="0" w:color="000001"/>
+              <w:left w:val="single" w:sz="2" w:space="0" w:color="000001"/>
+              <w:bottom w:val="single" w:sz="2" w:space="0" w:color="000001"/>
+              <w:right w:val="single" w:sz="2" w:space="0" w:color="000001"/>
+              <w:insideH w:val="single" w:sz="2" w:space="0" w:color="000001"/>
+              <w:insideV w:val="single" w:sz="2" w:space="0" w:color="000001"/>
+            </w:tcBorders>
+            <w:shd w:fill="auto" w:val="clear"/>
+            <w:tcMar>
+              <w:left w:w="51" w:type="dxa"/>
             </w:tcMar>
           </w:tcPr>
           <w:p>
@@ -1959,16 +2027,19 @@
         <w:trPr/>
         <w:tc>
           <w:tcPr>
-            <w:tcW w:w="446" w:type="dxa"/>
+            <w:tcW w:w="445" w:type="dxa"/>
             <w:vMerge w:val="continue"/>
             <w:tcBorders>
-              <w:left w:val="single" w:sz="2" w:space="0" w:color="000000"/>
-              <w:bottom w:val="single" w:sz="2" w:space="0" w:color="000000"/>
-              <w:insideH w:val="single" w:sz="2" w:space="0" w:color="000000"/>
-            </w:tcBorders>
-            <w:shd w:fill="auto" w:val="clear"/>
-            <w:tcMar>
-              <w:left w:w="54" w:type="dxa"/>
+              <w:top w:val="single" w:sz="2" w:space="0" w:color="000001"/>
+              <w:left w:val="single" w:sz="2" w:space="0" w:color="000001"/>
+              <w:bottom w:val="single" w:sz="2" w:space="0" w:color="000001"/>
+              <w:right w:val="single" w:sz="2" w:space="0" w:color="000001"/>
+              <w:insideH w:val="single" w:sz="2" w:space="0" w:color="000001"/>
+              <w:insideV w:val="single" w:sz="2" w:space="0" w:color="000001"/>
+            </w:tcBorders>
+            <w:shd w:fill="auto" w:val="clear"/>
+            <w:tcMar>
+              <w:left w:w="51" w:type="dxa"/>
             </w:tcMar>
           </w:tcPr>
           <w:p>
@@ -1998,15 +2069,16 @@
           <w:tcPr>
             <w:tcW w:w="9526" w:type="dxa"/>
             <w:tcBorders>
-              <w:left w:val="single" w:sz="2" w:space="0" w:color="000000"/>
-              <w:bottom w:val="single" w:sz="2" w:space="0" w:color="000000"/>
-              <w:right w:val="single" w:sz="2" w:space="0" w:color="000000"/>
-              <w:insideH w:val="single" w:sz="2" w:space="0" w:color="000000"/>
-              <w:insideV w:val="single" w:sz="2" w:space="0" w:color="000000"/>
-            </w:tcBorders>
-            <w:shd w:fill="auto" w:val="clear"/>
-            <w:tcMar>
-              <w:left w:w="54" w:type="dxa"/>
+              <w:top w:val="single" w:sz="2" w:space="0" w:color="000001"/>
+              <w:left w:val="single" w:sz="2" w:space="0" w:color="000001"/>
+              <w:bottom w:val="single" w:sz="2" w:space="0" w:color="000001"/>
+              <w:right w:val="single" w:sz="2" w:space="0" w:color="000001"/>
+              <w:insideH w:val="single" w:sz="2" w:space="0" w:color="000001"/>
+              <w:insideV w:val="single" w:sz="2" w:space="0" w:color="000001"/>
+            </w:tcBorders>
+            <w:shd w:fill="auto" w:val="clear"/>
+            <w:tcMar>
+              <w:left w:w="51" w:type="dxa"/>
             </w:tcMar>
           </w:tcPr>
           <w:p>
@@ -2060,18 +2132,18 @@
       <w:tblPr>
         <w:tblW w:w="9972" w:type="dxa"/>
         <w:jc w:val="left"/>
-        <w:tblInd w:w="55" w:type="dxa"/>
+        <w:tblInd w:w="53" w:type="dxa"/>
         <w:tblBorders>
-          <w:top w:val="single" w:sz="2" w:space="0" w:color="000000"/>
-          <w:left w:val="single" w:sz="2" w:space="0" w:color="000000"/>
-          <w:bottom w:val="single" w:sz="2" w:space="0" w:color="000000"/>
-          <w:right w:val="single" w:sz="2" w:space="0" w:color="000000"/>
-          <w:insideH w:val="single" w:sz="2" w:space="0" w:color="000000"/>
-          <w:insideV w:val="single" w:sz="2" w:space="0" w:color="000000"/>
+          <w:top w:val="single" w:sz="2" w:space="0" w:color="000001"/>
+          <w:left w:val="single" w:sz="2" w:space="0" w:color="000001"/>
+          <w:bottom w:val="single" w:sz="2" w:space="0" w:color="000001"/>
+          <w:right w:val="single" w:sz="2" w:space="0" w:color="000001"/>
+          <w:insideH w:val="single" w:sz="2" w:space="0" w:color="000001"/>
+          <w:insideV w:val="single" w:sz="2" w:space="0" w:color="000001"/>
         </w:tblBorders>
         <w:tblCellMar>
           <w:top w:w="55" w:type="dxa"/>
-          <w:left w:w="54" w:type="dxa"/>
+          <w:left w:w="51" w:type="dxa"/>
           <w:bottom w:w="55" w:type="dxa"/>
           <w:right w:w="55" w:type="dxa"/>
         </w:tblCellMar>
@@ -2087,16 +2159,16 @@
           <w:tcPr>
             <w:tcW w:w="9972" w:type="dxa"/>
             <w:tcBorders>
-              <w:top w:val="single" w:sz="2" w:space="0" w:color="000000"/>
-              <w:left w:val="single" w:sz="2" w:space="0" w:color="000000"/>
-              <w:bottom w:val="single" w:sz="2" w:space="0" w:color="000000"/>
-              <w:right w:val="single" w:sz="2" w:space="0" w:color="000000"/>
-              <w:insideH w:val="single" w:sz="2" w:space="0" w:color="000000"/>
-              <w:insideV w:val="single" w:sz="2" w:space="0" w:color="000000"/>
-            </w:tcBorders>
-            <w:shd w:fill="auto" w:val="clear"/>
-            <w:tcMar>
-              <w:left w:w="54" w:type="dxa"/>
+              <w:top w:val="single" w:sz="2" w:space="0" w:color="000001"/>
+              <w:left w:val="single" w:sz="2" w:space="0" w:color="000001"/>
+              <w:bottom w:val="single" w:sz="2" w:space="0" w:color="000001"/>
+              <w:right w:val="single" w:sz="2" w:space="0" w:color="000001"/>
+              <w:insideH w:val="single" w:sz="2" w:space="0" w:color="000001"/>
+              <w:insideV w:val="single" w:sz="2" w:space="0" w:color="000001"/>
+            </w:tcBorders>
+            <w:shd w:fill="auto" w:val="clear"/>
+            <w:tcMar>
+              <w:left w:w="51" w:type="dxa"/>
             </w:tcMar>
           </w:tcPr>
           <w:p>
@@ -2126,15 +2198,16 @@
           <w:tcPr>
             <w:tcW w:w="9972" w:type="dxa"/>
             <w:tcBorders>
-              <w:left w:val="single" w:sz="2" w:space="0" w:color="000000"/>
-              <w:bottom w:val="single" w:sz="2" w:space="0" w:color="000000"/>
-              <w:right w:val="single" w:sz="2" w:space="0" w:color="000000"/>
-              <w:insideH w:val="single" w:sz="2" w:space="0" w:color="000000"/>
-              <w:insideV w:val="single" w:sz="2" w:space="0" w:color="000000"/>
-            </w:tcBorders>
-            <w:shd w:fill="auto" w:val="clear"/>
-            <w:tcMar>
-              <w:left w:w="54" w:type="dxa"/>
+              <w:top w:val="single" w:sz="2" w:space="0" w:color="000001"/>
+              <w:left w:val="single" w:sz="2" w:space="0" w:color="000001"/>
+              <w:bottom w:val="single" w:sz="2" w:space="0" w:color="000001"/>
+              <w:right w:val="single" w:sz="2" w:space="0" w:color="000001"/>
+              <w:insideH w:val="single" w:sz="2" w:space="0" w:color="000001"/>
+              <w:insideV w:val="single" w:sz="2" w:space="0" w:color="000001"/>
+            </w:tcBorders>
+            <w:shd w:fill="auto" w:val="clear"/>
+            <w:tcMar>
+              <w:left w:w="51" w:type="dxa"/>
             </w:tcMar>
           </w:tcPr>
           <w:p>
@@ -2264,6 +2337,7 @@
       <w:pgNumType w:fmt="decimal"/>
       <w:formProt w:val="false"/>
       <w:textDirection w:val="lrTb"/>
+      <w:docGrid w:type="default" w:linePitch="240" w:charSpace="4294961151"/>
     </w:sectPr>
   </w:body>
 </w:document>
@@ -2275,15 +2349,12 @@
     <w:rPrDefault>
       <w:rPr>
         <w:rFonts w:ascii="Liberation Serif" w:hAnsi="Liberation Serif" w:eastAsia="WenQuanYi Zen Hei" w:cs="Lohit Devanagari"/>
-        <w:sz w:val="24"/>
         <w:szCs w:val="24"/>
         <w:lang w:val="en-US" w:eastAsia="zh-CN" w:bidi="hi-IN"/>
       </w:rPr>
     </w:rPrDefault>
     <w:pPrDefault>
-      <w:pPr>
-        <w:widowControl/>
-      </w:pPr>
+      <w:pPr/>
     </w:pPrDefault>
   </w:docDefaults>
   <w:style w:type="paragraph" w:styleId="Normal">
@@ -2291,10 +2362,12 @@
     <w:qFormat/>
     <w:pPr>
       <w:widowControl/>
+      <w:bidi w:val="0"/>
+      <w:jc w:val="left"/>
     </w:pPr>
     <w:rPr>
       <w:rFonts w:ascii="Liberation Serif" w:hAnsi="Liberation Serif" w:eastAsia="WenQuanYi Zen Hei" w:cs="Lohit Devanagari"/>
-      <w:color w:val="auto"/>
+      <w:color w:val="00000A"/>
       <w:sz w:val="24"/>
       <w:szCs w:val="24"/>
       <w:lang w:val="en-US" w:eastAsia="zh-CN" w:bidi="hi-IN"/>

</xml_diff>